<commit_message>
UML e Desafio-java atualizados
</commit_message>
<xml_diff>
--- a/outros-documentos/Desafio-java.docx
+++ b/outros-documentos/Desafio-java.docx
@@ -580,10 +580,24 @@
         </w:numPr>
         <w:spacing w:after="49"/>
         <w:ind w:hanging="360"/>
-      </w:pPr>
-      <w:r>
+        <w:rPr>
+          <w:highlight w:val="yellow"/>
+        </w:rPr>
+      </w:pPr>
+      <w:commentRangeStart w:id="4"/>
+      <w:r>
+        <w:rPr>
+          <w:highlight w:val="yellow"/>
+        </w:rPr>
         <w:t xml:space="preserve">Deverá ser possível aplicar um percentual de desconto no pedido. O desconto será sobre o valor total dos produtos </w:t>
       </w:r>
+      <w:commentRangeEnd w:id="4"/>
+      <w:r>
+        <w:rPr>
+          <w:rStyle w:val="CommentReference"/>
+        </w:rPr>
+        <w:commentReference w:id="4"/>
+      </w:r>
     </w:p>
     <w:p>
       <w:pPr>
@@ -607,7 +621,27 @@
         <w:ind w:hanging="360"/>
       </w:pPr>
       <w:r>
-        <w:t xml:space="preserve">Não deve ser possível excluir um produto se ele estiver associado a algum pedido </w:t>
+        <w:t xml:space="preserve">Não deve ser possível </w:t>
+      </w:r>
+      <w:commentRangeStart w:id="5"/>
+      <w:r>
+        <w:rPr>
+          <w:highlight w:val="yellow"/>
+        </w:rPr>
+        <w:t>excluir um produto</w:t>
+      </w:r>
+      <w:r>
+        <w:t xml:space="preserve"> </w:t>
+      </w:r>
+      <w:commentRangeEnd w:id="5"/>
+      <w:r>
+        <w:rPr>
+          <w:rStyle w:val="CommentReference"/>
+        </w:rPr>
+        <w:commentReference w:id="5"/>
+      </w:r>
+      <w:r>
+        <w:t xml:space="preserve">se ele estiver associado a algum pedido </w:t>
       </w:r>
     </w:p>
     <w:p>
@@ -620,7 +654,27 @@
         <w:ind w:hanging="360"/>
       </w:pPr>
       <w:r>
-        <w:t xml:space="preserve">Não deve ser possível adicionar um produto desativado em um pedido </w:t>
+        <w:t xml:space="preserve">Não deve ser possível </w:t>
+      </w:r>
+      <w:commentRangeStart w:id="6"/>
+      <w:r>
+        <w:rPr>
+          <w:highlight w:val="yellow"/>
+        </w:rPr>
+        <w:t>adicionar um produto desativado</w:t>
+      </w:r>
+      <w:r>
+        <w:t xml:space="preserve"> </w:t>
+      </w:r>
+      <w:commentRangeEnd w:id="6"/>
+      <w:r>
+        <w:rPr>
+          <w:rStyle w:val="CommentReference"/>
+        </w:rPr>
+        <w:commentReference w:id="6"/>
+      </w:r>
+      <w:r>
+        <w:t xml:space="preserve">em um pedido </w:t>
       </w:r>
     </w:p>
     <w:p>
@@ -633,7 +687,27 @@
         <w:ind w:hanging="360"/>
       </w:pPr>
       <w:r>
-        <w:t xml:space="preserve">Deve validar o documento (CPF ou CNPJ) </w:t>
+        <w:t xml:space="preserve">Deve </w:t>
+      </w:r>
+      <w:commentRangeStart w:id="7"/>
+      <w:r>
+        <w:rPr>
+          <w:highlight w:val="yellow"/>
+        </w:rPr>
+        <w:t>validar o documento</w:t>
+      </w:r>
+      <w:r>
+        <w:t xml:space="preserve"> </w:t>
+      </w:r>
+      <w:commentRangeEnd w:id="7"/>
+      <w:r>
+        <w:rPr>
+          <w:rStyle w:val="CommentReference"/>
+        </w:rPr>
+        <w:commentReference w:id="7"/>
+      </w:r>
+      <w:r>
+        <w:t xml:space="preserve">(CPF ou CNPJ) </w:t>
       </w:r>
     </w:p>
     <w:p>
@@ -645,7 +719,21 @@
         <w:ind w:hanging="360"/>
       </w:pPr>
       <w:r>
-        <w:t>O Endereço deve ser preenchido utilizando uma API de busca de endereço com base na digitação do CEP  Api VIA CEP</w:t>
+        <w:t xml:space="preserve">O Endereço deve ser preenchido utilizando uma API de busca de endereço com base na digitação do </w:t>
+      </w:r>
+      <w:commentRangeStart w:id="8"/>
+      <w:r>
+        <w:rPr>
+          <w:highlight w:val="magenta"/>
+        </w:rPr>
+        <w:t>CEP  Api VIA CEP</w:t>
+      </w:r>
+      <w:commentRangeEnd w:id="8"/>
+      <w:r>
+        <w:rPr>
+          <w:rStyle w:val="CommentReference"/>
+        </w:rPr>
+        <w:commentReference w:id="8"/>
       </w:r>
     </w:p>
     <w:p>
@@ -694,7 +782,16 @@
         <w:ind w:hanging="360"/>
       </w:pPr>
       <w:r>
-        <w:t>Recomendado ter criados testes unitário. ** se der tempo **</w:t>
+        <w:t xml:space="preserve">Recomendado ter criados </w:t>
+      </w:r>
+      <w:r>
+        <w:rPr>
+          <w:highlight w:val="cyan"/>
+        </w:rPr>
+        <w:t>testes unitário</w:t>
+      </w:r>
+      <w:r>
+        <w:t>. ** se der tempo **</w:t>
       </w:r>
     </w:p>
     <w:p>
@@ -706,7 +803,16 @@
         <w:ind w:hanging="360"/>
       </w:pPr>
       <w:r>
-        <w:t>O código não poderá ter erros de compilação (deve estar funcionando algo, rodando) em pelo menos 2 integrantes do grupo.</w:t>
+        <w:t xml:space="preserve">O código não poderá ter erros de compilação (deve estar funcionando algo, rodando) em pelo menos </w:t>
+      </w:r>
+      <w:r>
+        <w:rPr>
+          <w:highlight w:val="lightGray"/>
+        </w:rPr>
+        <w:t>2 integrantes do grupo</w:t>
+      </w:r>
+      <w:r>
+        <w:t>.</w:t>
       </w:r>
     </w:p>
     <w:p>
@@ -719,7 +825,13 @@
         <w:ind w:hanging="360"/>
       </w:pPr>
       <w:r>
-        <w:t>Deverá haver uma documentação mínima de como executar o projeto e suas funcionalidades</w:t>
+        <w:t xml:space="preserve">Deverá haver uma </w:t>
+      </w:r>
+      <w:r>
+        <w:rPr>
+          <w:highlight w:val="green"/>
+        </w:rPr>
+        <w:t>documentação mínima de como executar o projeto e suas funcionalidades</w:t>
       </w:r>
     </w:p>
     <w:p>
@@ -779,7 +891,16 @@
         <w:ind w:left="340" w:hanging="340"/>
       </w:pPr>
       <w:r>
-        <w:t>Arquitetura do projeto será avaliado as camadas utilizadas.</w:t>
+        <w:t xml:space="preserve">Arquitetura do projeto será avaliado </w:t>
+      </w:r>
+      <w:r>
+        <w:rPr>
+          <w:highlight w:val="green"/>
+        </w:rPr>
+        <w:t>as camadas</w:t>
+      </w:r>
+      <w:r>
+        <w:t xml:space="preserve"> utilizadas.</w:t>
       </w:r>
     </w:p>
     <w:p>
@@ -822,7 +943,16 @@
         <w:ind w:left="0" w:firstLine="0"/>
       </w:pPr>
       <w:r>
-        <w:t>Comece pelo backend e depois faça o projeto de front.</w:t>
+        <w:t xml:space="preserve">Comece pelo </w:t>
+      </w:r>
+      <w:r>
+        <w:rPr>
+          <w:highlight w:val="green"/>
+        </w:rPr>
+        <w:t>backend</w:t>
+      </w:r>
+      <w:r>
+        <w:t xml:space="preserve"> e depois faça o projeto de front.</w:t>
       </w:r>
     </w:p>
     <w:p>
@@ -839,7 +969,29 @@
           <w:b/>
           <w:bCs/>
         </w:rPr>
-        <w:t>Vocês devem realizar a configuração de CORS para acessar o projeto de backend do front em desenvolvimento</w:t>
+        <w:t xml:space="preserve">Vocês devem realizar a </w:t>
+      </w:r>
+      <w:commentRangeStart w:id="9"/>
+      <w:r>
+        <w:rPr>
+          <w:b/>
+          <w:bCs/>
+        </w:rPr>
+        <w:t xml:space="preserve">configuração de CORS </w:t>
+      </w:r>
+      <w:commentRangeEnd w:id="9"/>
+      <w:r>
+        <w:rPr>
+          <w:rStyle w:val="CommentReference"/>
+        </w:rPr>
+        <w:commentReference w:id="9"/>
+      </w:r>
+      <w:r>
+        <w:rPr>
+          <w:b/>
+          <w:bCs/>
+        </w:rPr>
+        <w:t>para acessar o projeto de backend do front em desenvolvimento</w:t>
       </w:r>
       <w:r>
         <w:rPr>
@@ -930,6 +1082,143 @@
       </w:r>
     </w:p>
   </w:comment>
+  <w:comment w:id="4" w:author="Andrade, Ambrosia Sueli Santana de" w:date="2021-11-11T11:50:00Z" w:initials="AASSd">
+    <w:p>
+      <w:pPr>
+        <w:pStyle w:val="CommentText"/>
+      </w:pPr>
+      <w:r>
+        <w:rPr>
+          <w:rStyle w:val="CommentReference"/>
+        </w:rPr>
+        <w:annotationRef/>
+      </w:r>
+      <w:r>
+        <w:t>Classe Pedido.</w:t>
+      </w:r>
+      <w:r>
+        <w:br/>
+        <w:t>desconto()</w:t>
+      </w:r>
+    </w:p>
+  </w:comment>
+  <w:comment w:id="5" w:author="Andrade, Ambrosia Sueli Santana de" w:date="2021-11-11T11:53:00Z" w:initials="AASSd">
+    <w:p>
+      <w:pPr>
+        <w:pStyle w:val="CommentText"/>
+      </w:pPr>
+      <w:r>
+        <w:rPr>
+          <w:rStyle w:val="CommentReference"/>
+        </w:rPr>
+        <w:annotationRef/>
+      </w:r>
+      <w:r>
+        <w:t>Classe Produto.</w:t>
+      </w:r>
+    </w:p>
+    <w:p>
+      <w:pPr>
+        <w:pStyle w:val="CommentText"/>
+      </w:pPr>
+      <w:r>
+        <w:t>verificarAssociacaoPedido()</w:t>
+      </w:r>
+    </w:p>
+  </w:comment>
+  <w:comment w:id="6" w:author="Andrade, Ambrosia Sueli Santana de" w:date="2021-11-11T11:54:00Z" w:initials="AASSd">
+    <w:p>
+      <w:pPr>
+        <w:pStyle w:val="CommentText"/>
+      </w:pPr>
+      <w:r>
+        <w:rPr>
+          <w:rStyle w:val="CommentReference"/>
+        </w:rPr>
+        <w:annotationRef/>
+      </w:r>
+      <w:r>
+        <w:t>Classe Pedido.</w:t>
+      </w:r>
+    </w:p>
+    <w:p>
+      <w:pPr>
+        <w:pStyle w:val="CommentText"/>
+      </w:pPr>
+      <w:r>
+        <w:rPr>
+          <w:color w:val="1D262B"/>
+          <w:sz w:val="25"/>
+          <w:szCs w:val="25"/>
+        </w:rPr>
+        <w:t>verificarStatusProduto()</w:t>
+      </w:r>
+    </w:p>
+  </w:comment>
+  <w:comment w:id="7" w:author="Andrade, Ambrosia Sueli Santana de" w:date="2021-11-11T11:55:00Z" w:initials="AASSd">
+    <w:p>
+      <w:pPr>
+        <w:pStyle w:val="CommentText"/>
+      </w:pPr>
+      <w:r>
+        <w:rPr>
+          <w:rStyle w:val="CommentReference"/>
+        </w:rPr>
+        <w:annotationRef/>
+      </w:r>
+      <w:r>
+        <w:t>Classe Cliente.</w:t>
+      </w:r>
+    </w:p>
+    <w:p>
+      <w:pPr>
+        <w:pStyle w:val="CommentText"/>
+      </w:pPr>
+      <w:r>
+        <w:t>validarDocumento()</w:t>
+      </w:r>
+    </w:p>
+  </w:comment>
+  <w:comment w:id="8" w:author="Andrade, Ambrosia Sueli Santana de" w:date="2021-11-11T11:57:00Z" w:initials="AASSd">
+    <w:p>
+      <w:pPr>
+        <w:pStyle w:val="CommentText"/>
+      </w:pPr>
+      <w:r>
+        <w:rPr>
+          <w:rStyle w:val="CommentReference"/>
+        </w:rPr>
+        <w:annotationRef/>
+      </w:r>
+      <w:r>
+        <w:t>Fazer no frontend...</w:t>
+      </w:r>
+    </w:p>
+    <w:p>
+      <w:pPr>
+        <w:pStyle w:val="CommentText"/>
+      </w:pPr>
+      <w:r>
+        <w:t>Quando o campo CEP for preenchido ele vai preencher o form... E depois tudo vai de uma vez para o back</w:t>
+      </w:r>
+    </w:p>
+  </w:comment>
+  <w:comment w:id="9" w:author="Andrade, Ambrosia Sueli Santana de" w:date="2021-11-11T12:00:00Z" w:initials="AASSd">
+    <w:p>
+      <w:pPr>
+        <w:pStyle w:val="CommentText"/>
+      </w:pPr>
+      <w:r>
+        <w:rPr>
+          <w:rStyle w:val="CommentReference"/>
+        </w:rPr>
+        <w:annotationRef/>
+      </w:r>
+      <w:r>
+        <w:t>Fazer...</w:t>
+      </w:r>
+    </w:p>
+  </w:comment>
 </w:comments>
 </file>
 
@@ -939,6 +1228,12 @@
   <w15:commentEx w15:paraId="7DC4C37C" w15:done="0"/>
   <w15:commentEx w15:paraId="6FB77ED8" w15:done="0"/>
   <w15:commentEx w15:paraId="5665BA56" w15:done="0"/>
+  <w15:commentEx w15:paraId="06B8E618" w15:done="0"/>
+  <w15:commentEx w15:paraId="609B990B" w15:done="0"/>
+  <w15:commentEx w15:paraId="29D51CB7" w15:done="0"/>
+  <w15:commentEx w15:paraId="39B948FB" w15:done="0"/>
+  <w15:commentEx w15:paraId="51393B4E" w15:done="0"/>
+  <w15:commentEx w15:paraId="6A52187C" w15:done="0"/>
 </w15:commentsEx>
 </file>
 
@@ -948,6 +1243,12 @@
   <w16cex:commentExtensible w16cex:durableId="252E7429" w16cex:dateUtc="2021-11-04T18:00:00Z"/>
   <w16cex:commentExtensible w16cex:durableId="252E74CB" w16cex:dateUtc="2021-11-04T18:03:00Z"/>
   <w16cex:commentExtensible w16cex:durableId="252E750E" w16cex:dateUtc="2021-11-04T18:04:00Z"/>
+  <w16cex:commentExtensible w16cex:durableId="253781FF" w16cex:dateUtc="2021-11-11T14:50:00Z"/>
+  <w16cex:commentExtensible w16cex:durableId="253782A0" w16cex:dateUtc="2021-11-11T14:53:00Z"/>
+  <w16cex:commentExtensible w16cex:durableId="253782FD" w16cex:dateUtc="2021-11-11T14:54:00Z"/>
+  <w16cex:commentExtensible w16cex:durableId="25378315" w16cex:dateUtc="2021-11-11T14:55:00Z"/>
+  <w16cex:commentExtensible w16cex:durableId="253783A6" w16cex:dateUtc="2021-11-11T14:57:00Z"/>
+  <w16cex:commentExtensible w16cex:durableId="2537844D" w16cex:dateUtc="2021-11-11T15:00:00Z"/>
 </w16cex:commentsExtensible>
 </file>
 
@@ -957,6 +1258,12 @@
   <w16cid:commentId w16cid:paraId="7DC4C37C" w16cid:durableId="252E7429"/>
   <w16cid:commentId w16cid:paraId="6FB77ED8" w16cid:durableId="252E74CB"/>
   <w16cid:commentId w16cid:paraId="5665BA56" w16cid:durableId="252E750E"/>
+  <w16cid:commentId w16cid:paraId="06B8E618" w16cid:durableId="253781FF"/>
+  <w16cid:commentId w16cid:paraId="609B990B" w16cid:durableId="253782A0"/>
+  <w16cid:commentId w16cid:paraId="29D51CB7" w16cid:durableId="253782FD"/>
+  <w16cid:commentId w16cid:paraId="39B948FB" w16cid:durableId="25378315"/>
+  <w16cid:commentId w16cid:paraId="51393B4E" w16cid:durableId="253783A6"/>
+  <w16cid:commentId w16cid:paraId="6A52187C" w16cid:durableId="2537844D"/>
 </w16cid:commentsIds>
 </file>
 

</xml_diff>